<commit_message>
Updated import functions; added new test cases
</commit_message>
<xml_diff>
--- a/tests/assets/iris.docx
+++ b/tests/assets/iris.docx
@@ -4,13 +4,24 @@
   <w:body>
     <w:p>
       <w:pPr>
-        <w:pStyle w:val="Heading1"/>
+        <w:pStyle w:val="Heading1Legal1"/>
       </w:pPr>
       <w:r>
         <w:t>Iris (plant)</w:t>
       </w:r>
     </w:p>
     <w:p>
+      <w:pPr>
+        <w:pStyle w:val="Heading2Legal1"/>
+      </w:pPr>
+      <w:r>
+        <w:t>Overview</w:t>
+      </w:r>
+    </w:p>
+    <w:p>
+      <w:pPr>
+        <w:pStyle w:val="ParaLegal1"/>
+      </w:pPr>
       <w:r>
         <w:t>Iris is a flowering plant genus of 310 accepted species</w:t>
       </w:r>
@@ -41,6 +52,9 @@
       </w:r>
     </w:p>
     <w:p>
+      <w:pPr>
+        <w:pStyle w:val="ParaLegal1"/>
+      </w:pPr>
       <w:r>
         <w:t xml:space="preserve">The often-segregated, monotypic genera </w:t>
       </w:r>
@@ -62,10 +76,17 @@
       </w:r>
     </w:p>
     <w:p>
-      <w:r>
-        <w:t>Three Iris varieties are used in the Iris flower data set outlined by Ronald
-                    Fisher in his 1936 paper The use of multiple measurements in taxonomic problems
-                    as an example of linear discriminant analysis.</w:t>
+      <w:pPr>
+        <w:pStyle w:val="ParaLegal1"/>
+      </w:pPr>
+      <w:r>
+        <w:t>Three Iris varieties are used in the Iris flower data set outlined by Ronald</w:t>
+      </w:r>
+      <w:r>
+        <w:t xml:space="preserve"> </w:t>
+      </w:r>
+      <w:r>
+        <w:t>Fisher in his 1936 paper The use of multiple measurements in taxonomic problems as an example of linear discriminant analysis.</w:t>
       </w:r>
       <w:r>
         <w:rPr>
@@ -76,19 +97,30 @@
     </w:p>
     <w:p>
       <w:pPr>
-        <w:pStyle w:val="Heading2"/>
+        <w:pStyle w:val="Heading2Legal1"/>
       </w:pPr>
       <w:r>
         <w:t>Description</w:t>
       </w:r>
     </w:p>
     <w:p>
-      <w:r>
-        <w:t>Irises are perennial plants, growing from creeping rhizomes (rhizomatous
-                    irises) or, in drier climates, from bulbs (bulbous irises). They have long,
-                    erect flowering stems which may be simple or branched, solid or hollow, and
-                    flattened or have a circular cross-section. The rhizomatous species usually have
-                    3–10 basal sword-shaped leaves growing in dense clumps.</w:t>
+      <w:pPr>
+        <w:pStyle w:val="ParaLegal1"/>
+      </w:pPr>
+      <w:r>
+        <w:t xml:space="preserve">Irises are perennial plants, growing from creeping rhizomes (rhizomatous irises) or, in drier climates, from bulbs (bulbous irises). They have long, erect flowering stems which may be simple or branched, solid or hollow, </w:t>
+      </w:r>
+      <w:r>
+        <w:t>and</w:t>
+      </w:r>
+      <w:r>
+        <w:t xml:space="preserve"> flattened or have a circular cross-section. The rhizomatous species usually have</w:t>
+      </w:r>
+      <w:r>
+        <w:t xml:space="preserve"> </w:t>
+      </w:r>
+      <w:r>
+        <w:t>3–10 basal sword-shaped leaves growing in dense clumps.</w:t>
       </w:r>
       <w:r>
         <w:rPr>
@@ -108,17 +140,30 @@
     </w:p>
     <w:p>
       <w:pPr>
-        <w:pStyle w:val="Heading3"/>
+        <w:pStyle w:val="Heading2Legal1"/>
       </w:pPr>
       <w:r>
         <w:t>Flower</w:t>
       </w:r>
     </w:p>
     <w:p>
-      <w:r>
-        <w:t>The inflorescences are in the shape of a fan and contain one or more
-                    symmetrical six-lobed flowers. These grow on a pedicel or peduncle. The three
-                    sepals,</w:t>
+      <w:pPr>
+        <w:pStyle w:val="ParaLegal1"/>
+      </w:pPr>
+      <w:r>
+        <w:t>The inflorescences are in the shape of a fan and contain one or more</w:t>
+      </w:r>
+      <w:r>
+        <w:t xml:space="preserve"> </w:t>
+      </w:r>
+      <w:r>
+        <w:t>symmetrical six-lobed flowers. These grow on a pedicel or peduncle. The three</w:t>
+      </w:r>
+      <w:r>
+        <w:t xml:space="preserve"> </w:t>
+      </w:r>
+      <w:r>
+        <w:t>sepals,</w:t>
       </w:r>
       <w:r>
         <w:rPr>
@@ -145,19 +190,19 @@
         <w:footnoteReference w:id="7"/>
       </w:r>
       <w:r>
-        <w:t xml:space="preserve">) and can be adorned with veining, </w:t>
+        <w:t xml:space="preserve">) and can be adorned with veining, lines or dots. In the </w:t>
+      </w:r>
+      <w:proofErr w:type="spellStart"/>
+      <w:r>
+        <w:t>centre</w:t>
+      </w:r>
+      <w:proofErr w:type="spellEnd"/>
+      <w:r>
+        <w:t xml:space="preserve"> of the blade, some of the rhizomatous irises have a "beard", a row of fuzzy hairs at the </w:t>
       </w:r>
       <w:r>
         <w:lastRenderedPageBreak/>
-        <w:t xml:space="preserve">lines or dots. In the </w:t>
-      </w:r>
-      <w:proofErr w:type="spellStart"/>
-      <w:r>
-        <w:t>centre</w:t>
-      </w:r>
-      <w:proofErr w:type="spellEnd"/>
-      <w:r>
-        <w:t xml:space="preserve"> of the blade, some of the rhizomatous irises have a "beard", a row of fuzzy hairs at the base of each falls petal which gives pollinators a landing place and guides them to the nectar.</w:t>
+        <w:t>base of each falls petal which gives pollinators a landing place and guides them to the nectar.</w:t>
       </w:r>
       <w:r>
         <w:rPr>
@@ -168,19 +213,28 @@
     </w:p>
     <w:p>
       <w:pPr>
-        <w:pStyle w:val="Heading2"/>
+        <w:pStyle w:val="Heading2Legal1"/>
       </w:pPr>
       <w:r>
         <w:t>Etymology</w:t>
       </w:r>
     </w:p>
     <w:p>
+      <w:pPr>
+        <w:pStyle w:val="ParaLegal1"/>
+      </w:pPr>
       <w:r>
         <w:t xml:space="preserve">The genus takes its name from the Greek word </w:t>
       </w:r>
       <w:proofErr w:type="spellStart"/>
       <w:r>
-        <w:t>ἶρις</w:t>
+        <w:rPr>
+          <w:rFonts w:ascii="Times New Roman" w:hAnsi="Times New Roman" w:cs="Times New Roman"/>
+        </w:rPr>
+        <w:t>ἶ</w:t>
+      </w:r>
+      <w:r>
+        <w:t>ρις</w:t>
       </w:r>
       <w:proofErr w:type="spellEnd"/>
       <w:r>
@@ -212,16 +266,24 @@
     </w:p>
     <w:p>
       <w:pPr>
-        <w:pStyle w:val="Heading2"/>
+        <w:pStyle w:val="Heading2Legal1"/>
       </w:pPr>
       <w:r>
         <w:t>Taxonomy</w:t>
       </w:r>
     </w:p>
     <w:p>
-      <w:r>
-        <w:t>Iris is the largest genus of the family Iridaceae with up to 300 species – many
-                    of them natural hybrids.</w:t>
+      <w:pPr>
+        <w:pStyle w:val="ParaLegal1"/>
+      </w:pPr>
+      <w:r>
+        <w:t>Iris is the largest genus of the family Iridaceae with up to 300 species – many</w:t>
+      </w:r>
+      <w:r>
+        <w:t xml:space="preserve"> </w:t>
+      </w:r>
+      <w:r>
+        <w:t>of them natural hybrids.</w:t>
       </w:r>
       <w:r>
         <w:rPr>
@@ -344,7 +406,127 @@
         <w:footnoteReference w:id="13"/>
       </w:r>
     </w:p>
-    <w:p/>
+    <w:p>
+      <w:pPr>
+        <w:pStyle w:val="ParaLegal1"/>
+        <w:numPr>
+          <w:ilvl w:val="3"/>
+          <w:numId w:val="3"/>
+        </w:numPr>
+      </w:pPr>
+      <w:r>
+        <w:t>Iris (Bearded rhizomatous irises)</w:t>
+      </w:r>
+    </w:p>
+    <w:p>
+      <w:pPr>
+        <w:pStyle w:val="ParaLegal1"/>
+        <w:numPr>
+          <w:ilvl w:val="3"/>
+          <w:numId w:val="3"/>
+        </w:numPr>
+      </w:pPr>
+      <w:proofErr w:type="spellStart"/>
+      <w:r>
+        <w:t>Limniris</w:t>
+      </w:r>
+      <w:proofErr w:type="spellEnd"/>
+      <w:r>
+        <w:t xml:space="preserve"> (Beardless rhizomatous irises)</w:t>
+      </w:r>
+    </w:p>
+    <w:p>
+      <w:pPr>
+        <w:pStyle w:val="ParaLegal1"/>
+        <w:numPr>
+          <w:ilvl w:val="3"/>
+          <w:numId w:val="3"/>
+        </w:numPr>
+      </w:pPr>
+      <w:proofErr w:type="spellStart"/>
+      <w:r>
+        <w:t>Xiphium</w:t>
+      </w:r>
+      <w:proofErr w:type="spellEnd"/>
+      <w:r>
+        <w:t xml:space="preserve"> (Smooth-bulbed bulbous irises: Formerly genus </w:t>
+      </w:r>
+      <w:proofErr w:type="spellStart"/>
+      <w:r>
+        <w:t>Xiphion</w:t>
+      </w:r>
+      <w:proofErr w:type="spellEnd"/>
+      <w:r>
+        <w:t>)</w:t>
+      </w:r>
+    </w:p>
+    <w:p>
+      <w:pPr>
+        <w:pStyle w:val="ParaLegal1"/>
+        <w:numPr>
+          <w:ilvl w:val="3"/>
+          <w:numId w:val="3"/>
+        </w:numPr>
+      </w:pPr>
+      <w:proofErr w:type="spellStart"/>
+      <w:r>
+        <w:t>Nepalensis</w:t>
+      </w:r>
+      <w:proofErr w:type="spellEnd"/>
+      <w:r>
+        <w:t xml:space="preserve"> (Bulbous irises: Formerly genus </w:t>
+      </w:r>
+      <w:proofErr w:type="spellStart"/>
+      <w:r>
+        <w:t>Junopsis</w:t>
+      </w:r>
+      <w:proofErr w:type="spellEnd"/>
+      <w:r>
+        <w:t>)</w:t>
+      </w:r>
+    </w:p>
+    <w:p>
+      <w:pPr>
+        <w:pStyle w:val="ParaLegal1"/>
+        <w:numPr>
+          <w:ilvl w:val="3"/>
+          <w:numId w:val="3"/>
+        </w:numPr>
+      </w:pPr>
+      <w:proofErr w:type="spellStart"/>
+      <w:r>
+        <w:t>Scorpiris</w:t>
+      </w:r>
+      <w:proofErr w:type="spellEnd"/>
+      <w:r>
+        <w:t xml:space="preserve"> (Smooth-bulbed bulbous irises: Formerly genus Juno)</w:t>
+      </w:r>
+    </w:p>
+    <w:p>
+      <w:pPr>
+        <w:pStyle w:val="ParaLegal1"/>
+        <w:numPr>
+          <w:ilvl w:val="3"/>
+          <w:numId w:val="3"/>
+        </w:numPr>
+      </w:pPr>
+      <w:proofErr w:type="spellStart"/>
+      <w:r>
+        <w:t>Hermodactyloides</w:t>
+      </w:r>
+      <w:proofErr w:type="spellEnd"/>
+      <w:r>
+        <w:t xml:space="preserve"> (Reticulate-bulbed bulbous irises: Formerly genus </w:t>
+      </w:r>
+      <w:proofErr w:type="spellStart"/>
+      <w:r>
+        <w:t>Iridodictyum</w:t>
+      </w:r>
+      <w:proofErr w:type="spellEnd"/>
+      <w:r>
+        <w:t>)</w:t>
+      </w:r>
+    </w:p>
     <w:sectPr>
       <w:pgSz w:w="12240" w:h="15840"/>
       <w:pgMar w:top="1440" w:right="1440" w:bottom="1440" w:left="1440" w:header="720" w:footer="720" w:gutter="0"/>
@@ -405,7 +587,7 @@
   <w:footnote w:id="1">
     <w:p>
       <w:pPr>
-        <w:pStyle w:val="FootnoteText"/>
+        <w:pStyle w:val="FootnoteTextLegal1"/>
       </w:pPr>
       <w:r>
         <w:rPr>
@@ -424,10 +606,7 @@
   <w:footnote w:id="2">
     <w:p>
       <w:pPr>
-        <w:pStyle w:val="FootnoteText"/>
-        <w:tabs>
-          <w:tab w:val="left" w:pos="830"/>
-        </w:tabs>
+        <w:pStyle w:val="FootnoteTextLegal1"/>
       </w:pPr>
       <w:r>
         <w:rPr>
@@ -454,7 +633,7 @@
   <w:footnote w:id="3">
     <w:p>
       <w:pPr>
-        <w:pStyle w:val="FootnoteText"/>
+        <w:pStyle w:val="FootnoteTextLegal1"/>
       </w:pPr>
       <w:r>
         <w:rPr>
@@ -473,7 +652,7 @@
   <w:footnote w:id="4">
     <w:p>
       <w:pPr>
-        <w:pStyle w:val="FootnoteText"/>
+        <w:pStyle w:val="FootnoteTextLegal1"/>
       </w:pPr>
       <w:r>
         <w:rPr>
@@ -495,7 +674,7 @@
   <w:footnote w:id="5">
     <w:p>
       <w:pPr>
-        <w:pStyle w:val="FootnoteText"/>
+        <w:pStyle w:val="FootnoteTextLegal1"/>
       </w:pPr>
       <w:r>
         <w:rPr>
@@ -514,7 +693,7 @@
   <w:footnote w:id="6">
     <w:p>
       <w:pPr>
-        <w:pStyle w:val="FootnoteText"/>
+        <w:pStyle w:val="FootnoteTextLegal1"/>
       </w:pPr>
       <w:r>
         <w:rPr>
@@ -541,7 +720,7 @@
   <w:footnote w:id="7">
     <w:p>
       <w:pPr>
-        <w:pStyle w:val="FootnoteText"/>
+        <w:pStyle w:val="FootnoteTextLegal1"/>
       </w:pPr>
       <w:r>
         <w:rPr>
@@ -563,7 +742,7 @@
   <w:footnote w:id="8">
     <w:p>
       <w:pPr>
-        <w:pStyle w:val="FootnoteText"/>
+        <w:pStyle w:val="FootnoteTextLegal1"/>
       </w:pPr>
       <w:r>
         <w:rPr>
@@ -585,7 +764,7 @@
   <w:footnote w:id="9">
     <w:p>
       <w:pPr>
-        <w:pStyle w:val="FootnoteText"/>
+        <w:pStyle w:val="FootnoteTextLegal1"/>
       </w:pPr>
       <w:r>
         <w:rPr>
@@ -607,7 +786,7 @@
   <w:footnote w:id="10">
     <w:p>
       <w:pPr>
-        <w:pStyle w:val="FootnoteText"/>
+        <w:pStyle w:val="FootnoteTextLegal1"/>
       </w:pPr>
       <w:r>
         <w:rPr>
@@ -666,7 +845,7 @@
   <w:footnote w:id="11">
     <w:p>
       <w:pPr>
-        <w:pStyle w:val="FootnoteText"/>
+        <w:pStyle w:val="FootnoteTextLegal1"/>
       </w:pPr>
       <w:r>
         <w:rPr>
@@ -682,7 +861,13 @@
       </w:r>
       <w:proofErr w:type="spellStart"/>
       <w:r>
-        <w:t>ἶρις</w:t>
+        <w:rPr>
+          <w:rFonts w:ascii="Times New Roman" w:hAnsi="Times New Roman" w:cs="Times New Roman"/>
+        </w:rPr>
+        <w:t>ἶ</w:t>
+      </w:r>
+      <w:r>
+        <w:t>ρις</w:t>
       </w:r>
       <w:proofErr w:type="spellEnd"/>
       <w:r>
@@ -701,7 +886,7 @@
   <w:footnote w:id="12">
     <w:p>
       <w:pPr>
-        <w:pStyle w:val="FootnoteText"/>
+        <w:pStyle w:val="FootnoteTextLegal1"/>
       </w:pPr>
       <w:r>
         <w:rPr>
@@ -720,7 +905,7 @@
   <w:footnote w:id="13">
     <w:p>
       <w:pPr>
-        <w:pStyle w:val="FootnoteText"/>
+        <w:pStyle w:val="FootnoteTextLegal1"/>
       </w:pPr>
       <w:r>
         <w:rPr>
@@ -732,14 +917,323 @@
         <w:t xml:space="preserve"> </w:t>
       </w:r>
       <w:r>
-        <w:t xml:space="preserve">Rina Kamenetsky; Hiroshi Okubo, eds. (2012). "Iridaceae". Ornamental Geophytes: From Basic Science to Sustainable Production. CRC Press. p. 24. </w:t>
-      </w:r>
-      <w:r>
-        <w:t>ISBN 978-1-4398-4924-8.</w:t>
+        <w:t>Rina Kamenetsky; Hiroshi Okubo, eds. (2012). "Iridaceae". Ornamental Geophytes: From Basic Science to Sustainable Production. CRC Press. p. 24. ISBN 978-1-4398-4924-8.</w:t>
       </w:r>
     </w:p>
   </w:footnote>
 </w:footnotes>
+</file>
+
+<file path=word/numbering.xml><?xml version="1.0" encoding="utf-8"?>
+<w:numbering xmlns:wpc="http://schemas.microsoft.com/office/word/2010/wordprocessingCanvas" xmlns:cx="http://schemas.microsoft.com/office/drawing/2014/chartex" xmlns:cx1="http://schemas.microsoft.com/office/drawing/2015/9/8/chartex" xmlns:cx2="http://schemas.microsoft.com/office/drawing/2015/10/21/chartex" xmlns:cx3="http://schemas.microsoft.com/office/drawing/2016/5/9/chartex" xmlns:cx4="http://schemas.microsoft.com/office/drawing/2016/5/10/chartex" xmlns:cx5="http://schemas.microsoft.com/office/drawing/2016/5/11/chartex" xmlns:cx6="http://schemas.microsoft.com/office/drawing/2016/5/12/chartex" xmlns:cx7="http://schemas.microsoft.com/office/drawing/2016/5/13/chartex" xmlns:cx8="http://schemas.microsoft.com/office/drawing/2016/5/14/chartex" xmlns:mc="http://schemas.openxmlformats.org/markup-compatibility/2006" xmlns:aink="http://schemas.microsoft.com/office/drawing/2016/ink" xmlns:am3d="http://schemas.microsoft.com/office/drawing/2017/model3d" xmlns:o="urn:schemas-microsoft-com:office:office" xmlns:oel="http://schemas.microsoft.com/office/2019/extlst" xmlns:r="http://schemas.openxmlformats.org/officeDocument/2006/relationships" xmlns:m="http://schemas.openxmlformats.org/officeDocument/2006/math" xmlns:v="urn:schemas-microsoft-com:vml" xmlns:wp14="http://schemas.microsoft.com/office/word/2010/wordprocessingDrawing" xmlns:wp="http://schemas.openxmlformats.org/drawingml/2006/wordprocessingDrawing" xmlns:w10="urn:schemas-microsoft-com:office:word" xmlns:w="http://schemas.openxmlformats.org/wordprocessingml/2006/main" xmlns:w14="http://schemas.microsoft.com/office/word/2010/wordml" xmlns:w15="http://schemas.microsoft.com/office/word/2012/wordml" xmlns:w16cex="http://schemas.microsoft.com/office/word/2018/wordml/cex" xmlns:w16cid="http://schemas.microsoft.com/office/word/2016/wordml/cid" xmlns:w16="http://schemas.microsoft.com/office/word/2018/wordml" xmlns:w16du="http://schemas.microsoft.com/office/word/2023/wordml/word16du" xmlns:w16sdtdh="http://schemas.microsoft.com/office/word/2020/wordml/sdtdatahash" xmlns:w16sdtfl="http://schemas.microsoft.com/office/word/2024/wordml/sdtformatlock" xmlns:w16se="http://schemas.microsoft.com/office/word/2015/wordml/symex" xmlns:wpg="http://schemas.microsoft.com/office/word/2010/wordprocessingGroup" xmlns:wpi="http://schemas.microsoft.com/office/word/2010/wordprocessingInk" xmlns:wne="http://schemas.microsoft.com/office/word/2006/wordml" xmlns:wps="http://schemas.microsoft.com/office/word/2010/wordprocessingShape" mc:Ignorable="w14 w15 w16se w16cid w16 w16cex w16sdtdh w16sdtfl w16du wp14">
+  <w:abstractNum w:abstractNumId="0" w15:restartNumberingAfterBreak="0">
+    <w:nsid w:val="11081440"/>
+    <w:multiLevelType w:val="multilevel"/>
+    <w:tmpl w:val="3FF2B1D4"/>
+    <w:lvl w:ilvl="0">
+      <w:start w:val="1"/>
+      <w:numFmt w:val="upperLetter"/>
+      <w:lvlText w:val="%1."/>
+      <w:lvlJc w:val="left"/>
+      <w:pPr>
+        <w:ind w:left="570" w:hanging="360"/>
+      </w:pPr>
+      <w:rPr>
+        <w:rFonts w:ascii="Century" w:eastAsia="Century" w:hAnsi="Century" w:cs="Century"/>
+        <w:b w:val="0"/>
+        <w:bCs w:val="0"/>
+        <w:i w:val="0"/>
+        <w:iCs w:val="0"/>
+        <w:sz w:val="20"/>
+        <w:szCs w:val="20"/>
+      </w:rPr>
+    </w:lvl>
+    <w:lvl w:ilvl="1">
+      <w:start w:val="1"/>
+      <w:numFmt w:val="decimal"/>
+      <w:pStyle w:val="Heading2Legal1"/>
+      <w:lvlText w:val="%2."/>
+      <w:lvlJc w:val="left"/>
+      <w:pPr>
+        <w:ind w:left="565" w:hanging="356"/>
+      </w:pPr>
+      <w:rPr>
+        <w:rFonts w:ascii="Arial" w:eastAsia="Arial" w:hAnsi="Arial" w:cs="Arial"/>
+        <w:b/>
+        <w:bCs/>
+        <w:i w:val="0"/>
+        <w:iCs w:val="0"/>
+        <w:sz w:val="32"/>
+        <w:szCs w:val="32"/>
+      </w:rPr>
+    </w:lvl>
+    <w:lvl w:ilvl="2">
+      <w:start w:val="1"/>
+      <w:numFmt w:val="decimal"/>
+      <w:pStyle w:val="ParaLegal1"/>
+      <w:lvlText w:val="%2.%3."/>
+      <w:lvlJc w:val="left"/>
+      <w:pPr>
+        <w:ind w:left="210" w:hanging="401"/>
+      </w:pPr>
+      <w:rPr>
+        <w:rFonts w:ascii="Century" w:eastAsia="Century" w:hAnsi="Century" w:cs="Century"/>
+        <w:b w:val="0"/>
+        <w:bCs w:val="0"/>
+        <w:i w:val="0"/>
+        <w:iCs w:val="0"/>
+        <w:sz w:val="20"/>
+        <w:szCs w:val="20"/>
+      </w:rPr>
+    </w:lvl>
+    <w:lvl w:ilvl="3">
+      <w:start w:val="1"/>
+      <w:numFmt w:val="lowerLetter"/>
+      <w:lvlText w:val="(%4)"/>
+      <w:lvlJc w:val="left"/>
+      <w:pPr>
+        <w:ind w:left="921" w:hanging="360"/>
+      </w:pPr>
+      <w:rPr>
+        <w:rFonts w:ascii="Century" w:eastAsia="Century" w:hAnsi="Century" w:cs="Century"/>
+        <w:b w:val="0"/>
+        <w:bCs w:val="0"/>
+        <w:i w:val="0"/>
+        <w:iCs w:val="0"/>
+        <w:sz w:val="20"/>
+        <w:szCs w:val="20"/>
+      </w:rPr>
+    </w:lvl>
+    <w:lvl w:ilvl="4">
+      <w:numFmt w:val="bullet"/>
+      <w:lvlText w:val="•"/>
+      <w:lvlJc w:val="left"/>
+      <w:pPr>
+        <w:ind w:left="920" w:hanging="360"/>
+      </w:pPr>
+    </w:lvl>
+    <w:lvl w:ilvl="5">
+      <w:numFmt w:val="bullet"/>
+      <w:lvlText w:val="•"/>
+      <w:lvlJc w:val="left"/>
+      <w:pPr>
+        <w:ind w:left="2326" w:hanging="360"/>
+      </w:pPr>
+    </w:lvl>
+    <w:lvl w:ilvl="6">
+      <w:numFmt w:val="bullet"/>
+      <w:lvlText w:val="•"/>
+      <w:lvlJc w:val="left"/>
+      <w:pPr>
+        <w:ind w:left="3733" w:hanging="360"/>
+      </w:pPr>
+    </w:lvl>
+    <w:lvl w:ilvl="7">
+      <w:numFmt w:val="bullet"/>
+      <w:lvlText w:val="•"/>
+      <w:lvlJc w:val="left"/>
+      <w:pPr>
+        <w:ind w:left="5140" w:hanging="360"/>
+      </w:pPr>
+    </w:lvl>
+    <w:lvl w:ilvl="8">
+      <w:numFmt w:val="bullet"/>
+      <w:lvlText w:val="•"/>
+      <w:lvlJc w:val="left"/>
+      <w:pPr>
+        <w:ind w:left="6546" w:hanging="360"/>
+      </w:pPr>
+    </w:lvl>
+  </w:abstractNum>
+  <w:abstractNum w:abstractNumId="1" w15:restartNumberingAfterBreak="0">
+    <w:nsid w:val="45F50848"/>
+    <w:multiLevelType w:val="hybridMultilevel"/>
+    <w:tmpl w:val="B440B228"/>
+    <w:lvl w:ilvl="0" w:tplc="02CCCF8C">
+      <w:start w:val="1"/>
+      <w:numFmt w:val="decimal"/>
+      <w:lvlText w:val="%1."/>
+      <w:lvlJc w:val="left"/>
+      <w:pPr>
+        <w:ind w:left="720" w:hanging="360"/>
+      </w:pPr>
+      <w:rPr>
+        <w:rFonts w:hint="default"/>
+      </w:rPr>
+    </w:lvl>
+    <w:lvl w:ilvl="1" w:tplc="04090019" w:tentative="1">
+      <w:start w:val="1"/>
+      <w:numFmt w:val="lowerLetter"/>
+      <w:lvlText w:val="%2."/>
+      <w:lvlJc w:val="left"/>
+      <w:pPr>
+        <w:ind w:left="1440" w:hanging="360"/>
+      </w:pPr>
+    </w:lvl>
+    <w:lvl w:ilvl="2" w:tplc="0409001B" w:tentative="1">
+      <w:start w:val="1"/>
+      <w:numFmt w:val="lowerRoman"/>
+      <w:lvlText w:val="%3."/>
+      <w:lvlJc w:val="right"/>
+      <w:pPr>
+        <w:ind w:left="2160" w:hanging="180"/>
+      </w:pPr>
+    </w:lvl>
+    <w:lvl w:ilvl="3" w:tplc="0409000F" w:tentative="1">
+      <w:start w:val="1"/>
+      <w:numFmt w:val="decimal"/>
+      <w:lvlText w:val="%4."/>
+      <w:lvlJc w:val="left"/>
+      <w:pPr>
+        <w:ind w:left="2880" w:hanging="360"/>
+      </w:pPr>
+    </w:lvl>
+    <w:lvl w:ilvl="4" w:tplc="04090019" w:tentative="1">
+      <w:start w:val="1"/>
+      <w:numFmt w:val="lowerLetter"/>
+      <w:lvlText w:val="%5."/>
+      <w:lvlJc w:val="left"/>
+      <w:pPr>
+        <w:ind w:left="3600" w:hanging="360"/>
+      </w:pPr>
+    </w:lvl>
+    <w:lvl w:ilvl="5" w:tplc="0409001B" w:tentative="1">
+      <w:start w:val="1"/>
+      <w:numFmt w:val="lowerRoman"/>
+      <w:lvlText w:val="%6."/>
+      <w:lvlJc w:val="right"/>
+      <w:pPr>
+        <w:ind w:left="4320" w:hanging="180"/>
+      </w:pPr>
+    </w:lvl>
+    <w:lvl w:ilvl="6" w:tplc="0409000F" w:tentative="1">
+      <w:start w:val="1"/>
+      <w:numFmt w:val="decimal"/>
+      <w:lvlText w:val="%7."/>
+      <w:lvlJc w:val="left"/>
+      <w:pPr>
+        <w:ind w:left="5040" w:hanging="360"/>
+      </w:pPr>
+    </w:lvl>
+    <w:lvl w:ilvl="7" w:tplc="04090019" w:tentative="1">
+      <w:start w:val="1"/>
+      <w:numFmt w:val="lowerLetter"/>
+      <w:lvlText w:val="%8."/>
+      <w:lvlJc w:val="left"/>
+      <w:pPr>
+        <w:ind w:left="5760" w:hanging="360"/>
+      </w:pPr>
+    </w:lvl>
+    <w:lvl w:ilvl="8" w:tplc="0409001B" w:tentative="1">
+      <w:start w:val="1"/>
+      <w:numFmt w:val="lowerRoman"/>
+      <w:lvlText w:val="%9."/>
+      <w:lvlJc w:val="right"/>
+      <w:pPr>
+        <w:ind w:left="6480" w:hanging="180"/>
+      </w:pPr>
+    </w:lvl>
+  </w:abstractNum>
+  <w:abstractNum w:abstractNumId="2" w15:restartNumberingAfterBreak="0">
+    <w:nsid w:val="6CBC3C7E"/>
+    <w:multiLevelType w:val="hybridMultilevel"/>
+    <w:tmpl w:val="EC3095E8"/>
+    <w:lvl w:ilvl="0" w:tplc="58448704">
+      <w:start w:val="1"/>
+      <w:numFmt w:val="decimal"/>
+      <w:pStyle w:val="NumPara"/>
+      <w:lvlText w:val="%1."/>
+      <w:lvlJc w:val="left"/>
+      <w:pPr>
+        <w:ind w:left="720" w:hanging="360"/>
+      </w:pPr>
+    </w:lvl>
+    <w:lvl w:ilvl="1" w:tplc="04090019" w:tentative="1">
+      <w:start w:val="1"/>
+      <w:numFmt w:val="lowerLetter"/>
+      <w:lvlText w:val="%2."/>
+      <w:lvlJc w:val="left"/>
+      <w:pPr>
+        <w:ind w:left="1440" w:hanging="360"/>
+      </w:pPr>
+    </w:lvl>
+    <w:lvl w:ilvl="2" w:tplc="0409001B" w:tentative="1">
+      <w:start w:val="1"/>
+      <w:numFmt w:val="lowerRoman"/>
+      <w:lvlText w:val="%3."/>
+      <w:lvlJc w:val="right"/>
+      <w:pPr>
+        <w:ind w:left="2160" w:hanging="180"/>
+      </w:pPr>
+    </w:lvl>
+    <w:lvl w:ilvl="3" w:tplc="0409000F" w:tentative="1">
+      <w:start w:val="1"/>
+      <w:numFmt w:val="decimal"/>
+      <w:lvlText w:val="%4."/>
+      <w:lvlJc w:val="left"/>
+      <w:pPr>
+        <w:ind w:left="2880" w:hanging="360"/>
+      </w:pPr>
+    </w:lvl>
+    <w:lvl w:ilvl="4" w:tplc="04090019" w:tentative="1">
+      <w:start w:val="1"/>
+      <w:numFmt w:val="lowerLetter"/>
+      <w:lvlText w:val="%5."/>
+      <w:lvlJc w:val="left"/>
+      <w:pPr>
+        <w:ind w:left="3600" w:hanging="360"/>
+      </w:pPr>
+    </w:lvl>
+    <w:lvl w:ilvl="5" w:tplc="0409001B" w:tentative="1">
+      <w:start w:val="1"/>
+      <w:numFmt w:val="lowerRoman"/>
+      <w:lvlText w:val="%6."/>
+      <w:lvlJc w:val="right"/>
+      <w:pPr>
+        <w:ind w:left="4320" w:hanging="180"/>
+      </w:pPr>
+    </w:lvl>
+    <w:lvl w:ilvl="6" w:tplc="0409000F" w:tentative="1">
+      <w:start w:val="1"/>
+      <w:numFmt w:val="decimal"/>
+      <w:lvlText w:val="%7."/>
+      <w:lvlJc w:val="left"/>
+      <w:pPr>
+        <w:ind w:left="5040" w:hanging="360"/>
+      </w:pPr>
+    </w:lvl>
+    <w:lvl w:ilvl="7" w:tplc="04090019" w:tentative="1">
+      <w:start w:val="1"/>
+      <w:numFmt w:val="lowerLetter"/>
+      <w:lvlText w:val="%8."/>
+      <w:lvlJc w:val="left"/>
+      <w:pPr>
+        <w:ind w:left="5760" w:hanging="360"/>
+      </w:pPr>
+    </w:lvl>
+    <w:lvl w:ilvl="8" w:tplc="0409001B" w:tentative="1">
+      <w:start w:val="1"/>
+      <w:numFmt w:val="lowerRoman"/>
+      <w:lvlText w:val="%9."/>
+      <w:lvlJc w:val="right"/>
+      <w:pPr>
+        <w:ind w:left="6480" w:hanging="180"/>
+      </w:pPr>
+    </w:lvl>
+  </w:abstractNum>
+  <w:num w:numId="1" w16cid:durableId="504131033">
+    <w:abstractNumId w:val="2"/>
+  </w:num>
+  <w:num w:numId="2" w16cid:durableId="435441215">
+    <w:abstractNumId w:val="0"/>
+  </w:num>
+  <w:num w:numId="3" w16cid:durableId="1217546205">
+    <w:abstractNumId w:val="0"/>
+  </w:num>
+  <w:num w:numId="4" w16cid:durableId="1038579653">
+    <w:abstractNumId w:val="1"/>
+  </w:num>
+</w:numbering>
 </file>
 
 <file path=word/styles.xml><?xml version="1.0" encoding="utf-8"?>
@@ -1716,6 +2210,137 @@
       <w:vertAlign w:val="superscript"/>
     </w:rPr>
   </w:style>
+  <w:style w:type="paragraph" w:customStyle="1" w:styleId="NumPara">
+    <w:name w:val="NumPara"/>
+    <w:basedOn w:val="Normal"/>
+    <w:qFormat/>
+    <w:rsid w:val="00900993"/>
+    <w:pPr>
+      <w:numPr>
+        <w:numId w:val="1"/>
+      </w:numPr>
+    </w:pPr>
+  </w:style>
+  <w:style w:type="paragraph" w:customStyle="1" w:styleId="ParaLegal1">
+    <w:name w:val="Para_Legal1"/>
+    <w:basedOn w:val="Normal"/>
+    <w:link w:val="ParaLegal1Char"/>
+    <w:qFormat/>
+    <w:rsid w:val="00A874E5"/>
+    <w:pPr>
+      <w:widowControl w:val="0"/>
+      <w:numPr>
+        <w:ilvl w:val="2"/>
+        <w:numId w:val="3"/>
+      </w:numPr>
+      <w:pBdr>
+        <w:top w:val="nil"/>
+        <w:left w:val="nil"/>
+        <w:bottom w:val="nil"/>
+        <w:right w:val="nil"/>
+        <w:between w:val="nil"/>
+      </w:pBdr>
+      <w:tabs>
+        <w:tab w:val="left" w:pos="618"/>
+      </w:tabs>
+      <w:spacing w:before="199" w:after="0" w:line="300" w:lineRule="auto"/>
+      <w:ind w:right="72"/>
+      <w:jc w:val="both"/>
+    </w:pPr>
+    <w:rPr>
+      <w:rFonts w:ascii="Century" w:eastAsia="Century" w:hAnsi="Century" w:cs="Century"/>
+      <w:color w:val="000000"/>
+      <w:kern w:val="0"/>
+      <w:sz w:val="20"/>
+      <w:szCs w:val="20"/>
+      <w:lang w:val="en" w:eastAsia="zh-CN"/>
+      <w14:ligatures w14:val="none"/>
+    </w:rPr>
+  </w:style>
+  <w:style w:type="character" w:customStyle="1" w:styleId="ParaLegal1Char">
+    <w:name w:val="Para_Legal1 Char"/>
+    <w:basedOn w:val="DefaultParagraphFont"/>
+    <w:link w:val="ParaLegal1"/>
+    <w:rsid w:val="00A874E5"/>
+    <w:rPr>
+      <w:rFonts w:ascii="Century" w:eastAsia="Century" w:hAnsi="Century" w:cs="Century"/>
+      <w:color w:val="000000"/>
+      <w:kern w:val="0"/>
+      <w:sz w:val="20"/>
+      <w:szCs w:val="20"/>
+      <w:lang w:val="en" w:eastAsia="zh-CN"/>
+      <w14:ligatures w14:val="none"/>
+    </w:rPr>
+  </w:style>
+  <w:style w:type="paragraph" w:customStyle="1" w:styleId="Heading1Legal1">
+    <w:name w:val="Heading1_Legal1"/>
+    <w:basedOn w:val="Heading1"/>
+    <w:qFormat/>
+    <w:rsid w:val="00A874E5"/>
+    <w:pPr>
+      <w:keepNext w:val="0"/>
+      <w:keepLines w:val="0"/>
+      <w:widowControl w:val="0"/>
+      <w:spacing w:before="282" w:after="0" w:line="240" w:lineRule="auto"/>
+      <w:ind w:left="144" w:right="451" w:firstLine="144"/>
+      <w:jc w:val="center"/>
+    </w:pPr>
+    <w:rPr>
+      <w:rFonts w:ascii="Gill Sans" w:eastAsia="Gill Sans" w:hAnsi="Gill Sans" w:cs="Gill Sans"/>
+      <w:b/>
+      <w:bCs/>
+      <w:color w:val="auto"/>
+      <w:kern w:val="0"/>
+      <w:sz w:val="56"/>
+      <w:szCs w:val="56"/>
+      <w:lang w:val="en" w:eastAsia="zh-CN"/>
+      <w14:ligatures w14:val="none"/>
+    </w:rPr>
+  </w:style>
+  <w:style w:type="paragraph" w:customStyle="1" w:styleId="Heading2Legal1">
+    <w:name w:val="Heading2_Legal1"/>
+    <w:basedOn w:val="Heading2"/>
+    <w:qFormat/>
+    <w:rsid w:val="00A874E5"/>
+    <w:pPr>
+      <w:keepNext w:val="0"/>
+      <w:keepLines w:val="0"/>
+      <w:widowControl w:val="0"/>
+      <w:numPr>
+        <w:ilvl w:val="1"/>
+        <w:numId w:val="3"/>
+      </w:numPr>
+      <w:tabs>
+        <w:tab w:val="left" w:pos="554"/>
+      </w:tabs>
+      <w:spacing w:before="0" w:after="0" w:line="240" w:lineRule="auto"/>
+      <w:jc w:val="both"/>
+    </w:pPr>
+    <w:rPr>
+      <w:rFonts w:ascii="Arial" w:eastAsia="Arial" w:hAnsi="Arial" w:cs="Arial"/>
+      <w:b/>
+      <w:bCs/>
+      <w:color w:val="auto"/>
+      <w:kern w:val="0"/>
+      <w:lang w:val="en" w:eastAsia="zh-CN"/>
+      <w14:ligatures w14:val="none"/>
+    </w:rPr>
+  </w:style>
+  <w:style w:type="paragraph" w:customStyle="1" w:styleId="FootnoteTextLegal1">
+    <w:name w:val="FootnoteText_Legal1"/>
+    <w:basedOn w:val="FootnoteText"/>
+    <w:qFormat/>
+    <w:rsid w:val="00A874E5"/>
+    <w:pPr>
+      <w:widowControl w:val="0"/>
+    </w:pPr>
+    <w:rPr>
+      <w:rFonts w:ascii="Century" w:eastAsia="Century" w:hAnsi="Century" w:cs="Century"/>
+      <w:kern w:val="0"/>
+      <w:lang w:val="en" w:eastAsia="zh-CN"/>
+      <w14:ligatures w14:val="none"/>
+    </w:rPr>
+  </w:style>
 </w:styles>
 </file>
 

</xml_diff>